<commit_message>
add help and incoming call functions
</commit_message>
<xml_diff>
--- a/Rooms, Characters, Items.docx
+++ b/Rooms, Characters, Items.docx
@@ -4,16 +4,13 @@
   <w:body>
     <w:p>
       <w:pPr>
-        <w:rPr>
-          <w:b/>
-          <w:bCs/>
-          <w:lang w:val="en-CA"/>
-        </w:rPr>
-      </w:pPr>
-      <w:r>
-        <w:rPr>
-          <w:b/>
-          <w:bCs/>
+        <w:pStyle w:val="Heading1"/>
+        <w:rPr>
+          <w:lang w:val="en-CA"/>
+        </w:rPr>
+      </w:pPr>
+      <w:r>
+        <w:rPr>
           <w:lang w:val="en-CA"/>
         </w:rPr>
         <w:t>Rooms</w:t>
@@ -25,63 +22,45 @@
           <w:lang w:val="en-CA"/>
         </w:rPr>
       </w:pPr>
-      <w:proofErr w:type="gramStart"/>
-      <w:r>
-        <w:rPr>
-          <w:lang w:val="en-CA"/>
-        </w:rPr>
-        <w:t>describe(</w:t>
-      </w:r>
-      <w:proofErr w:type="gramEnd"/>
-      <w:r>
-        <w:rPr>
-          <w:lang w:val="en-CA"/>
-        </w:rPr>
-        <w:t>)</w:t>
-      </w:r>
-    </w:p>
-    <w:p>
-      <w:pPr>
-        <w:rPr>
-          <w:lang w:val="en-CA"/>
-        </w:rPr>
-      </w:pPr>
-      <w:r>
-        <w:rPr>
-          <w:lang w:val="en-CA"/>
-        </w:rPr>
-        <w:t>You enter [name] and see [description</w:t>
-      </w:r>
-      <w:proofErr w:type="gramStart"/>
-      <w:r>
-        <w:rPr>
-          <w:lang w:val="en-CA"/>
-        </w:rPr>
-        <w:t>] .</w:t>
-      </w:r>
-      <w:proofErr w:type="gramEnd"/>
-    </w:p>
-    <w:p>
-      <w:pPr>
-        <w:rPr>
-          <w:lang w:val="en-CA"/>
-        </w:rPr>
-      </w:pPr>
-    </w:p>
-    <w:p>
-      <w:pPr>
-        <w:rPr>
-          <w:lang w:val="en-CA"/>
-        </w:rPr>
-      </w:pPr>
-      <w:proofErr w:type="spellStart"/>
+      <w:r>
+        <w:rPr>
+          <w:lang w:val="en-CA"/>
+        </w:rPr>
+        <w:t>describe()</w:t>
+      </w:r>
+    </w:p>
+    <w:p>
+      <w:pPr>
+        <w:rPr>
+          <w:lang w:val="en-CA"/>
+        </w:rPr>
+      </w:pPr>
+      <w:r>
+        <w:rPr>
+          <w:lang w:val="en-CA"/>
+        </w:rPr>
+        <w:t>You enter [name] and see [description] .</w:t>
+      </w:r>
+    </w:p>
+    <w:p>
+      <w:pPr>
+        <w:rPr>
+          <w:lang w:val="en-CA"/>
+        </w:rPr>
+      </w:pPr>
+    </w:p>
+    <w:p>
+      <w:pPr>
+        <w:rPr>
+          <w:lang w:val="en-CA"/>
+        </w:rPr>
+      </w:pPr>
       <w:r>
         <w:rPr>
           <w:lang w:val="en-CA"/>
         </w:rPr>
         <w:t>Commonside</w:t>
       </w:r>
-      <w:proofErr w:type="spellEnd"/>
     </w:p>
     <w:p>
       <w:pPr>
@@ -222,16 +201,8 @@
         <w:rPr>
           <w:lang w:val="en-CA"/>
         </w:rPr>
-        <w:t xml:space="preserve">eight tables and numerous stools with brown leather seating wrapping around two sides of the room. A small wood burning stove had a large gold trimmed mirror above it. There is a slew of board games stacked along the </w:t>
-      </w:r>
-      <w:proofErr w:type="gramStart"/>
-      <w:r>
-        <w:rPr>
-          <w:lang w:val="en-CA"/>
-        </w:rPr>
-        <w:t>window sill</w:t>
-      </w:r>
-      <w:proofErr w:type="gramEnd"/>
+        <w:t>eight tables and numerous stools with brown leather seating wrapping around two sides of the room. A small wood burning stove had a large gold trimmed mirror above it. There is a slew of board games stacked along the window sill</w:t>
+      </w:r>
     </w:p>
     <w:p>
       <w:pPr>
@@ -335,6 +306,7 @@
         <w:rPr>
           <w:lang w:val="en-CA"/>
         </w:rPr>
+        <w:lastRenderedPageBreak/>
         <w:t xml:space="preserve">a full-size snooker table with a zebra print light hanging above and surrounded by wooden paneled walls and brown fitted seating </w:t>
       </w:r>
     </w:p>
@@ -494,23 +466,47 @@
           <w:lang w:val="en-CA"/>
         </w:rPr>
       </w:pPr>
-    </w:p>
-    <w:p>
-      <w:pPr>
-        <w:rPr>
-          <w:b/>
-          <w:bCs/>
-          <w:lang w:val="en-CA"/>
-        </w:rPr>
-      </w:pPr>
-      <w:r>
-        <w:rPr>
-          <w:b/>
-          <w:bCs/>
-          <w:lang w:val="en-CA"/>
-        </w:rPr>
+      <w:r>
+        <w:rPr>
+          <w:lang w:val="en-CA"/>
+        </w:rPr>
+        <w:br w:type="page"/>
+      </w:r>
+    </w:p>
+    <w:p>
+      <w:pPr>
+        <w:pStyle w:val="Heading1"/>
+        <w:rPr>
+          <w:lang w:val="en-CA"/>
+        </w:rPr>
+      </w:pPr>
+      <w:r>
+        <w:rPr>
+          <w:lang w:val="en-CA"/>
+        </w:rPr>
+        <w:lastRenderedPageBreak/>
         <w:t>Characters</w:t>
       </w:r>
+    </w:p>
+    <w:p>
+      <w:pPr>
+        <w:rPr>
+          <w:lang w:val="en-CA"/>
+        </w:rPr>
+      </w:pPr>
+      <w:r>
+        <w:rPr>
+          <w:lang w:val="en-CA"/>
+        </w:rPr>
+        <w:t>chat()</w:t>
+      </w:r>
+    </w:p>
+    <w:p>
+      <w:pPr>
+        <w:rPr>
+          <w:lang w:val="en-CA"/>
+        </w:rPr>
+      </w:pPr>
     </w:p>
     <w:p>
       <w:pPr>
@@ -605,7 +601,6 @@
           <w:lang w:val="en-CA"/>
         </w:rPr>
       </w:pPr>
-      <w:proofErr w:type="spellStart"/>
       <w:r>
         <w:rPr>
           <w:i/>
@@ -614,7 +609,6 @@
         </w:rPr>
         <w:t>ChocCake</w:t>
       </w:r>
-      <w:proofErr w:type="spellEnd"/>
     </w:p>
     <w:p>
       <w:pPr>
@@ -681,6 +675,745 @@
           <w:lang w:val="en-CA"/>
         </w:rPr>
       </w:pPr>
+      <w:r>
+        <w:rPr>
+          <w:lang w:val="en-CA"/>
+        </w:rPr>
+        <w:br w:type="page"/>
+      </w:r>
+    </w:p>
+    <w:p>
+      <w:pPr>
+        <w:pStyle w:val="Heading1"/>
+        <w:rPr>
+          <w:lang w:val="en-CA"/>
+        </w:rPr>
+      </w:pPr>
+      <w:r>
+        <w:rPr>
+          <w:lang w:val="en-CA"/>
+        </w:rPr>
+        <w:lastRenderedPageBreak/>
+        <w:t xml:space="preserve">Items </w:t>
+      </w:r>
+    </w:p>
+    <w:p>
+      <w:pPr>
+        <w:rPr>
+          <w:lang w:val="en-CA"/>
+        </w:rPr>
+      </w:pPr>
+      <w:r>
+        <w:rPr>
+          <w:lang w:val="en-CA"/>
+        </w:rPr>
+        <w:t xml:space="preserve">describe() </w:t>
+      </w:r>
+    </w:p>
+    <w:p>
+      <w:pPr>
+        <w:rPr>
+          <w:lang w:val="en-CA"/>
+        </w:rPr>
+      </w:pPr>
+      <w:r>
+        <w:rPr>
+          <w:lang w:val="en-CA"/>
+        </w:rPr>
+        <w:t>The [name] is on the [position] it looks [description] .</w:t>
+      </w:r>
+    </w:p>
+    <w:p>
+      <w:pPr>
+        <w:rPr>
+          <w:lang w:val="en-CA"/>
+        </w:rPr>
+      </w:pPr>
+    </w:p>
+    <w:p>
+      <w:pPr>
+        <w:rPr>
+          <w:lang w:val="en-CA"/>
+        </w:rPr>
+      </w:pPr>
+      <w:r>
+        <w:rPr>
+          <w:lang w:val="en-CA"/>
+        </w:rPr>
+        <w:t>Phone</w:t>
+      </w:r>
+    </w:p>
+    <w:p>
+      <w:pPr>
+        <w:rPr>
+          <w:lang w:val="en-CA"/>
+        </w:rPr>
+      </w:pPr>
+    </w:p>
+    <w:p>
+      <w:pPr>
+        <w:rPr>
+          <w:lang w:val="en-CA"/>
+        </w:rPr>
+      </w:pPr>
+    </w:p>
+    <w:p>
+      <w:pPr>
+        <w:rPr>
+          <w:lang w:val="en-CA"/>
+        </w:rPr>
+      </w:pPr>
+      <w:r>
+        <w:rPr>
+          <w:lang w:val="en-CA"/>
+        </w:rPr>
+        <w:t>Wallet</w:t>
+      </w:r>
+    </w:p>
+    <w:p>
+      <w:pPr>
+        <w:rPr>
+          <w:lang w:val="en-CA"/>
+        </w:rPr>
+      </w:pPr>
+    </w:p>
+    <w:p>
+      <w:pPr>
+        <w:rPr>
+          <w:lang w:val="en-CA"/>
+        </w:rPr>
+      </w:pPr>
+    </w:p>
+    <w:p>
+      <w:pPr>
+        <w:rPr>
+          <w:lang w:val="en-CA"/>
+        </w:rPr>
+      </w:pPr>
+      <w:r>
+        <w:rPr>
+          <w:lang w:val="en-CA"/>
+        </w:rPr>
+        <w:t>Atm</w:t>
+      </w:r>
+    </w:p>
+    <w:p>
+      <w:pPr>
+        <w:rPr>
+          <w:lang w:val="en-CA"/>
+        </w:rPr>
+      </w:pPr>
+    </w:p>
+    <w:p>
+      <w:pPr>
+        <w:rPr>
+          <w:lang w:val="en-CA"/>
+        </w:rPr>
+      </w:pPr>
+    </w:p>
+    <w:p>
+      <w:pPr>
+        <w:rPr>
+          <w:lang w:val="en-CA"/>
+        </w:rPr>
+      </w:pPr>
+      <w:r>
+        <w:rPr>
+          <w:lang w:val="en-CA"/>
+        </w:rPr>
+        <w:t>Tenner</w:t>
+      </w:r>
+    </w:p>
+    <w:p>
+      <w:pPr>
+        <w:rPr>
+          <w:lang w:val="en-CA"/>
+        </w:rPr>
+      </w:pPr>
+    </w:p>
+    <w:p>
+      <w:pPr>
+        <w:rPr>
+          <w:lang w:val="en-CA"/>
+        </w:rPr>
+      </w:pPr>
+    </w:p>
+    <w:p>
+      <w:pPr>
+        <w:rPr>
+          <w:lang w:val="en-CA"/>
+        </w:rPr>
+      </w:pPr>
+      <w:r>
+        <w:rPr>
+          <w:lang w:val="en-CA"/>
+        </w:rPr>
+        <w:t>ChocCake</w:t>
+      </w:r>
+    </w:p>
+    <w:p>
+      <w:pPr>
+        <w:rPr>
+          <w:lang w:val="en-CA"/>
+        </w:rPr>
+      </w:pPr>
+    </w:p>
+    <w:p>
+      <w:pPr>
+        <w:rPr>
+          <w:lang w:val="en-CA"/>
+        </w:rPr>
+      </w:pPr>
+    </w:p>
+    <w:p>
+      <w:pPr>
+        <w:rPr>
+          <w:lang w:val="en-CA"/>
+        </w:rPr>
+      </w:pPr>
+      <w:r>
+        <w:rPr>
+          <w:lang w:val="en-CA"/>
+        </w:rPr>
+        <w:t>Landlord</w:t>
+      </w:r>
+    </w:p>
+    <w:p>
+      <w:pPr>
+        <w:rPr>
+          <w:lang w:val="en-CA"/>
+        </w:rPr>
+      </w:pPr>
+    </w:p>
+    <w:p>
+      <w:pPr>
+        <w:rPr>
+          <w:lang w:val="en-CA"/>
+        </w:rPr>
+      </w:pPr>
+    </w:p>
+    <w:p>
+      <w:pPr>
+        <w:rPr>
+          <w:lang w:val="en-CA"/>
+        </w:rPr>
+      </w:pPr>
+      <w:r>
+        <w:rPr>
+          <w:lang w:val="en-CA"/>
+        </w:rPr>
+        <w:t>Jaipur</w:t>
+      </w:r>
+    </w:p>
+    <w:p>
+      <w:pPr>
+        <w:rPr>
+          <w:lang w:val="en-CA"/>
+        </w:rPr>
+      </w:pPr>
+      <w:r>
+        <w:rPr>
+          <w:lang w:val="en-CA"/>
+        </w:rPr>
+        <w:br w:type="page"/>
+      </w:r>
+    </w:p>
+    <w:p>
+      <w:pPr>
+        <w:pStyle w:val="Heading1"/>
+        <w:rPr>
+          <w:lang w:val="en-CA"/>
+        </w:rPr>
+      </w:pPr>
+      <w:r>
+        <w:rPr>
+          <w:lang w:val="en-CA"/>
+        </w:rPr>
+        <w:lastRenderedPageBreak/>
+        <w:t>Incoming Call</w:t>
+      </w:r>
+    </w:p>
+    <w:p>
+      <w:pPr>
+        <w:rPr>
+          <w:lang w:val="en-CA"/>
+        </w:rPr>
+      </w:pPr>
+      <w:r>
+        <w:rPr>
+          <w:lang w:val="en-CA"/>
+        </w:rPr>
+        <w:t>didilerder didilerder didilerderder</w:t>
+      </w:r>
+    </w:p>
+    <w:p>
+      <w:pPr>
+        <w:rPr>
+          <w:lang w:val="en-CA"/>
+        </w:rPr>
+      </w:pPr>
+      <w:r>
+        <w:rPr>
+          <w:lang w:val="en-CA"/>
+        </w:rPr>
+        <w:t>Dionysus: Hello! I'm just having a pint at the Museum!</w:t>
+      </w:r>
+    </w:p>
+    <w:p>
+      <w:pPr>
+        <w:rPr>
+          <w:lang w:val="en-CA"/>
+        </w:rPr>
+      </w:pPr>
+      <w:r>
+        <w:rPr>
+          <w:lang w:val="en-CA"/>
+        </w:rPr>
+        <w:t>You: Are you enjoying it?</w:t>
+      </w:r>
+    </w:p>
+    <w:p>
+      <w:pPr>
+        <w:rPr>
+          <w:lang w:val="en-CA"/>
+        </w:rPr>
+      </w:pPr>
+      <w:r>
+        <w:rPr>
+          <w:lang w:val="en-CA"/>
+        </w:rPr>
+        <w:t>Dionysus: Nah, it's rubbish! It's total rubbish! How are you?</w:t>
+      </w:r>
+    </w:p>
+    <w:p>
+      <w:pPr>
+        <w:rPr>
+          <w:lang w:val="en-CA"/>
+        </w:rPr>
+      </w:pPr>
+      <w:r>
+        <w:rPr>
+          <w:lang w:val="en-CA"/>
+        </w:rPr>
+        <w:t>You: I'm not sure what is going on to be honest.</w:t>
+      </w:r>
+    </w:p>
+    <w:p>
+      <w:pPr>
+        <w:rPr>
+          <w:lang w:val="en-CA"/>
+        </w:rPr>
+      </w:pPr>
+      <w:r>
+        <w:rPr>
+          <w:lang w:val="en-CA"/>
+        </w:rPr>
+        <w:t>Dionysus: Oh no. Here are a few tips for you then.</w:t>
+      </w:r>
+    </w:p>
+    <w:p>
+      <w:pPr>
+        <w:rPr>
+          <w:lang w:val="en-CA"/>
+        </w:rPr>
+      </w:pPr>
+      <w:r>
+        <w:rPr>
+          <w:lang w:val="en-CA"/>
+        </w:rPr>
+        <w:t>All words shown in italics are valid commands. Try them out to see what happens.</w:t>
+      </w:r>
+    </w:p>
+    <w:p>
+      <w:pPr>
+        <w:rPr>
+          <w:lang w:val="en-CA"/>
+        </w:rPr>
+      </w:pPr>
+      <w:r>
+        <w:rPr>
+          <w:lang w:val="en-CA"/>
+        </w:rPr>
+        <w:t>Use commands north, east, south and west to navigate between rooms.</w:t>
+      </w:r>
+    </w:p>
+    <w:p>
+      <w:pPr>
+        <w:rPr>
+          <w:lang w:val="en-CA"/>
+        </w:rPr>
+      </w:pPr>
+      <w:r>
+        <w:rPr>
+          <w:lang w:val="en-CA"/>
+        </w:rPr>
+        <w:t>The commands hands and pockets will show you what items you have in your hands and pockets</w:t>
+      </w:r>
+      <w:r>
+        <w:rPr>
+          <w:lang w:val="en-CA"/>
+        </w:rPr>
+        <w:t>.</w:t>
+      </w:r>
+    </w:p>
+    <w:p>
+      <w:pPr>
+        <w:rPr>
+          <w:lang w:val="en-CA"/>
+        </w:rPr>
+      </w:pPr>
+      <w:r>
+        <w:rPr>
+          <w:lang w:val="en-CA"/>
+        </w:rPr>
+        <w:t>At any time if you need help the</w:t>
+      </w:r>
+      <w:r>
+        <w:rPr>
+          <w:lang w:val="en-CA"/>
+        </w:rPr>
+        <w:t>n</w:t>
+      </w:r>
+      <w:r>
+        <w:rPr>
+          <w:lang w:val="en-CA"/>
+        </w:rPr>
+        <w:t xml:space="preserve"> just call me using the command phone.</w:t>
+      </w:r>
+    </w:p>
+    <w:p>
+      <w:pPr>
+        <w:rPr>
+          <w:lang w:val="en-CA"/>
+        </w:rPr>
+      </w:pPr>
+      <w:r>
+        <w:rPr>
+          <w:lang w:val="en-CA"/>
+        </w:rPr>
+        <w:t xml:space="preserve">You: OK I'll try to remember all of that. If </w:t>
+      </w:r>
+      <w:r>
+        <w:rPr>
+          <w:lang w:val="en-CA"/>
+        </w:rPr>
+        <w:t>not,</w:t>
+      </w:r>
+      <w:r>
+        <w:rPr>
+          <w:lang w:val="en-CA"/>
+        </w:rPr>
+        <w:t xml:space="preserve"> I'll give you a call.</w:t>
+      </w:r>
+    </w:p>
+    <w:p>
+      <w:pPr>
+        <w:rPr>
+          <w:lang w:val="en-CA"/>
+        </w:rPr>
+      </w:pPr>
+      <w:r>
+        <w:rPr>
+          <w:lang w:val="en-CA"/>
+        </w:rPr>
+        <w:t>Use the command hangup to end the call</w:t>
+      </w:r>
+    </w:p>
+    <w:p>
+      <w:pPr>
+        <w:rPr>
+          <w:lang w:val="en-CA"/>
+        </w:rPr>
+      </w:pPr>
+      <w:r>
+        <w:rPr>
+          <w:lang w:val="en-CA"/>
+        </w:rPr>
+        <w:br w:type="page"/>
+      </w:r>
+    </w:p>
+    <w:p>
+      <w:pPr>
+        <w:pStyle w:val="Heading1"/>
+        <w:rPr>
+          <w:lang w:val="en-CA"/>
+        </w:rPr>
+      </w:pPr>
+      <w:r>
+        <w:rPr>
+          <w:lang w:val="en-CA"/>
+        </w:rPr>
+        <w:lastRenderedPageBreak/>
+        <w:t>Outgoing Call</w:t>
+      </w:r>
+    </w:p>
+    <w:p>
+      <w:pPr>
+        <w:rPr>
+          <w:lang w:val="en-CA"/>
+        </w:rPr>
+      </w:pPr>
+      <w:r>
+        <w:rPr>
+          <w:lang w:val="en-CA"/>
+        </w:rPr>
+        <w:t>Ring Ring ... Ring Ring ... Ring Ring</w:t>
+      </w:r>
+    </w:p>
+    <w:p>
+      <w:pPr>
+        <w:rPr>
+          <w:lang w:val="en-CA"/>
+        </w:rPr>
+      </w:pPr>
+      <w:r>
+        <w:rPr>
+          <w:lang w:val="en-CA"/>
+        </w:rPr>
+        <w:t>Dionysus: Oh hey. Do you need some help?</w:t>
+      </w:r>
+    </w:p>
+    <w:p>
+      <w:pPr>
+        <w:rPr>
+          <w:lang w:val="en-CA"/>
+        </w:rPr>
+      </w:pPr>
+      <w:r>
+        <w:rPr>
+          <w:lang w:val="en-CA"/>
+        </w:rPr>
+        <w:t>You: Yes please.</w:t>
+      </w:r>
+    </w:p>
+    <w:p>
+      <w:pPr>
+        <w:rPr>
+          <w:lang w:val="en-CA"/>
+        </w:rPr>
+      </w:pPr>
+      <w:r>
+        <w:rPr>
+          <w:lang w:val="en-CA"/>
+        </w:rPr>
+        <w:t>Here are the commands that you can use:</w:t>
+      </w:r>
+    </w:p>
+    <w:p>
+      <w:pPr>
+        <w:rPr>
+          <w:lang w:val="en-CA"/>
+        </w:rPr>
+      </w:pPr>
+      <w:r>
+        <w:rPr>
+          <w:lang w:val="en-CA"/>
+        </w:rPr>
+        <w:t>north, east, south and west to navigate between rooms.</w:t>
+      </w:r>
+    </w:p>
+    <w:p>
+      <w:pPr>
+        <w:rPr>
+          <w:lang w:val="en-CA"/>
+        </w:rPr>
+      </w:pPr>
+      <w:r>
+        <w:rPr>
+          <w:lang w:val="en-CA"/>
+        </w:rPr>
+        <w:t>pockets will show you what items are in your pockets.</w:t>
+      </w:r>
+    </w:p>
+    <w:p>
+      <w:pPr>
+        <w:rPr>
+          <w:lang w:val="en-CA"/>
+        </w:rPr>
+      </w:pPr>
+      <w:r>
+        <w:rPr>
+          <w:lang w:val="en-CA"/>
+        </w:rPr>
+        <w:t>hands will show you what items are in your hands.</w:t>
+      </w:r>
+    </w:p>
+    <w:p>
+      <w:pPr>
+        <w:rPr>
+          <w:lang w:val="en-CA"/>
+        </w:rPr>
+      </w:pPr>
+      <w:r>
+        <w:rPr>
+          <w:lang w:val="en-CA"/>
+        </w:rPr>
+        <w:t xml:space="preserve">items will show you a list of items in the room you are in. This list is auto </w:t>
+      </w:r>
+      <w:r>
+        <w:rPr>
+          <w:lang w:val="en-CA"/>
+        </w:rPr>
+        <w:t>populated</w:t>
+      </w:r>
+      <w:r>
+        <w:rPr>
+          <w:lang w:val="en-CA"/>
+        </w:rPr>
+        <w:t xml:space="preserve"> </w:t>
+      </w:r>
+      <w:r>
+        <w:rPr>
+          <w:lang w:val="en-CA"/>
+        </w:rPr>
+        <w:t>every time</w:t>
+      </w:r>
+      <w:r>
+        <w:rPr>
+          <w:lang w:val="en-CA"/>
+        </w:rPr>
+        <w:t xml:space="preserve"> you move into a new room.</w:t>
+      </w:r>
+    </w:p>
+    <w:p>
+      <w:pPr>
+        <w:rPr>
+          <w:lang w:val="en-CA"/>
+        </w:rPr>
+      </w:pPr>
+      <w:r>
+        <w:rPr>
+          <w:lang w:val="en-CA"/>
+        </w:rPr>
+        <w:t>Typing the name of an item will show you more information about that item.</w:t>
+      </w:r>
+    </w:p>
+    <w:p>
+      <w:pPr>
+        <w:rPr>
+          <w:lang w:val="en-CA"/>
+        </w:rPr>
+      </w:pPr>
+      <w:r>
+        <w:rPr>
+          <w:lang w:val="en-CA"/>
+        </w:rPr>
+        <w:t>people will list all of the people in the room you are in. This list auto populates when you move into a new room.</w:t>
+      </w:r>
+    </w:p>
+    <w:p>
+      <w:pPr>
+        <w:rPr>
+          <w:lang w:val="en-CA"/>
+        </w:rPr>
+      </w:pPr>
+      <w:r>
+        <w:rPr>
+          <w:lang w:val="en-CA"/>
+        </w:rPr>
+        <w:t xml:space="preserve">Typing a </w:t>
+      </w:r>
+      <w:r>
+        <w:rPr>
+          <w:lang w:val="en-CA"/>
+        </w:rPr>
+        <w:t>person’s</w:t>
+      </w:r>
+      <w:r>
+        <w:rPr>
+          <w:lang w:val="en-CA"/>
+        </w:rPr>
+        <w:t xml:space="preserve"> name will start a conversation with them.</w:t>
+      </w:r>
+    </w:p>
+    <w:p>
+      <w:pPr>
+        <w:rPr>
+          <w:lang w:val="en-CA"/>
+        </w:rPr>
+      </w:pPr>
+      <w:r>
+        <w:rPr>
+          <w:lang w:val="en-CA"/>
+        </w:rPr>
+        <w:t>You: But what's the point of it all?</w:t>
+      </w:r>
+    </w:p>
+    <w:p>
+      <w:pPr>
+        <w:rPr>
+          <w:lang w:val="en-CA"/>
+        </w:rPr>
+      </w:pPr>
+      <w:r>
+        <w:rPr>
+          <w:lang w:val="en-CA"/>
+        </w:rPr>
+        <w:t xml:space="preserve">Dionysus: Well that's a tough question but simply put you should buy your friends a few pints to increase </w:t>
+      </w:r>
+      <w:r>
+        <w:rPr>
+          <w:lang w:val="en-CA"/>
+        </w:rPr>
+        <w:t>their</w:t>
+      </w:r>
+      <w:r>
+        <w:rPr>
+          <w:lang w:val="en-CA"/>
+        </w:rPr>
+        <w:t xml:space="preserve"> strength and 'deal with' people that are causing trouble.</w:t>
+      </w:r>
+    </w:p>
+    <w:p>
+      <w:pPr>
+        <w:rPr>
+          <w:lang w:val="en-CA"/>
+        </w:rPr>
+      </w:pPr>
+      <w:r>
+        <w:rPr>
+          <w:lang w:val="en-CA"/>
+        </w:rPr>
+        <w:t>I'm sure you'll come across someone causing some serious trouble that you must beat to win this game.</w:t>
+      </w:r>
+    </w:p>
+    <w:p>
+      <w:pPr>
+        <w:rPr>
+          <w:lang w:val="en-CA"/>
+        </w:rPr>
+      </w:pPr>
+      <w:r>
+        <w:rPr>
+          <w:lang w:val="en-CA"/>
+        </w:rPr>
+        <w:t>Oh</w:t>
+      </w:r>
+      <w:r>
+        <w:rPr>
+          <w:lang w:val="en-CA"/>
+        </w:rPr>
+        <w:t>,</w:t>
+      </w:r>
+      <w:r>
+        <w:rPr>
+          <w:lang w:val="en-CA"/>
+        </w:rPr>
+        <w:t xml:space="preserve"> and make sure you don't get too hungry or have a little accident.</w:t>
+      </w:r>
+    </w:p>
+    <w:p>
+      <w:pPr>
+        <w:rPr>
+          <w:lang w:val="en-CA"/>
+        </w:rPr>
+      </w:pPr>
+      <w:r>
+        <w:rPr>
+          <w:lang w:val="en-CA"/>
+        </w:rPr>
+        <w:t>Use the command hangup to end the call.</w:t>
+      </w:r>
     </w:p>
     <w:sectPr>
       <w:pgSz w:w="12240" w:h="15840"/>
@@ -1094,6 +1827,27 @@
       <w:lang w:val="en-GB"/>
     </w:rPr>
   </w:style>
+  <w:style w:type="paragraph" w:styleId="Heading1">
+    <w:name w:val="heading 1"/>
+    <w:basedOn w:val="Normal"/>
+    <w:next w:val="Normal"/>
+    <w:link w:val="Heading1Char"/>
+    <w:uiPriority w:val="9"/>
+    <w:qFormat/>
+    <w:rsid w:val="00617DAC"/>
+    <w:pPr>
+      <w:keepNext/>
+      <w:keepLines/>
+      <w:spacing w:before="240" w:after="0"/>
+      <w:outlineLvl w:val="0"/>
+    </w:pPr>
+    <w:rPr>
+      <w:rFonts w:asciiTheme="majorHAnsi" w:eastAsiaTheme="majorEastAsia" w:hAnsiTheme="majorHAnsi" w:cstheme="majorBidi"/>
+      <w:color w:val="2F5496" w:themeColor="accent1" w:themeShade="BF"/>
+      <w:sz w:val="32"/>
+      <w:szCs w:val="32"/>
+    </w:rPr>
+  </w:style>
   <w:style w:type="character" w:default="1" w:styleId="DefaultParagraphFont">
     <w:name w:val="Default Paragraph Font"/>
     <w:uiPriority w:val="1"/>
@@ -1120,6 +1874,20 @@
     <w:uiPriority w:val="99"/>
     <w:semiHidden/>
     <w:unhideWhenUsed/>
+  </w:style>
+  <w:style w:type="character" w:customStyle="1" w:styleId="Heading1Char">
+    <w:name w:val="Heading 1 Char"/>
+    <w:basedOn w:val="DefaultParagraphFont"/>
+    <w:link w:val="Heading1"/>
+    <w:uiPriority w:val="9"/>
+    <w:rsid w:val="00617DAC"/>
+    <w:rPr>
+      <w:rFonts w:asciiTheme="majorHAnsi" w:eastAsiaTheme="majorEastAsia" w:hAnsiTheme="majorHAnsi" w:cstheme="majorBidi"/>
+      <w:color w:val="2F5496" w:themeColor="accent1" w:themeShade="BF"/>
+      <w:sz w:val="32"/>
+      <w:szCs w:val="32"/>
+      <w:lang w:val="en-GB"/>
+    </w:rPr>
   </w:style>
 </w:styles>
 </file>

</xml_diff>

<commit_message>
add items, characters and win tracking
</commit_message>
<xml_diff>
--- a/Rooms, Characters, Items.docx
+++ b/Rooms, Characters, Items.docx
@@ -22,45 +22,63 @@
           <w:lang w:val="en-CA"/>
         </w:rPr>
       </w:pPr>
-      <w:r>
-        <w:rPr>
-          <w:lang w:val="en-CA"/>
-        </w:rPr>
-        <w:t>describe()</w:t>
-      </w:r>
-    </w:p>
-    <w:p>
-      <w:pPr>
-        <w:rPr>
-          <w:lang w:val="en-CA"/>
-        </w:rPr>
-      </w:pPr>
-      <w:r>
-        <w:rPr>
-          <w:lang w:val="en-CA"/>
-        </w:rPr>
-        <w:t>You enter [name] and see [description] .</w:t>
-      </w:r>
-    </w:p>
-    <w:p>
-      <w:pPr>
-        <w:rPr>
-          <w:lang w:val="en-CA"/>
-        </w:rPr>
-      </w:pPr>
-    </w:p>
-    <w:p>
-      <w:pPr>
-        <w:rPr>
-          <w:lang w:val="en-CA"/>
-        </w:rPr>
-      </w:pPr>
+      <w:proofErr w:type="gramStart"/>
+      <w:r>
+        <w:rPr>
+          <w:lang w:val="en-CA"/>
+        </w:rPr>
+        <w:t>describe(</w:t>
+      </w:r>
+      <w:proofErr w:type="gramEnd"/>
+      <w:r>
+        <w:rPr>
+          <w:lang w:val="en-CA"/>
+        </w:rPr>
+        <w:t>)</w:t>
+      </w:r>
+    </w:p>
+    <w:p>
+      <w:pPr>
+        <w:rPr>
+          <w:lang w:val="en-CA"/>
+        </w:rPr>
+      </w:pPr>
+      <w:r>
+        <w:rPr>
+          <w:lang w:val="en-CA"/>
+        </w:rPr>
+        <w:t>You enter [name] and see [description</w:t>
+      </w:r>
+      <w:proofErr w:type="gramStart"/>
+      <w:r>
+        <w:rPr>
+          <w:lang w:val="en-CA"/>
+        </w:rPr>
+        <w:t>] .</w:t>
+      </w:r>
+      <w:proofErr w:type="gramEnd"/>
+    </w:p>
+    <w:p>
+      <w:pPr>
+        <w:rPr>
+          <w:lang w:val="en-CA"/>
+        </w:rPr>
+      </w:pPr>
+    </w:p>
+    <w:p>
+      <w:pPr>
+        <w:rPr>
+          <w:lang w:val="en-CA"/>
+        </w:rPr>
+      </w:pPr>
+      <w:proofErr w:type="spellStart"/>
       <w:r>
         <w:rPr>
           <w:lang w:val="en-CA"/>
         </w:rPr>
         <w:t>Commonside</w:t>
       </w:r>
+      <w:proofErr w:type="spellEnd"/>
     </w:p>
     <w:p>
       <w:pPr>
@@ -201,8 +219,16 @@
         <w:rPr>
           <w:lang w:val="en-CA"/>
         </w:rPr>
-        <w:t>eight tables and numerous stools with brown leather seating wrapping around two sides of the room. A small wood burning stove had a large gold trimmed mirror above it. There is a slew of board games stacked along the window sill</w:t>
-      </w:r>
+        <w:t xml:space="preserve">eight tables and numerous stools with brown leather seating wrapping around two sides of the room. A small wood burning stove had a large gold trimmed mirror above it. There is a slew of board games stacked along the </w:t>
+      </w:r>
+      <w:proofErr w:type="gramStart"/>
+      <w:r>
+        <w:rPr>
+          <w:lang w:val="en-CA"/>
+        </w:rPr>
+        <w:t>window sill</w:t>
+      </w:r>
+      <w:proofErr w:type="gramEnd"/>
     </w:p>
     <w:p>
       <w:pPr>
@@ -494,19 +520,42 @@
           <w:lang w:val="en-CA"/>
         </w:rPr>
       </w:pPr>
-      <w:r>
-        <w:rPr>
-          <w:lang w:val="en-CA"/>
-        </w:rPr>
-        <w:t>chat()</w:t>
-      </w:r>
-    </w:p>
-    <w:p>
-      <w:pPr>
-        <w:rPr>
-          <w:lang w:val="en-CA"/>
-        </w:rPr>
-      </w:pPr>
+      <w:proofErr w:type="gramStart"/>
+      <w:r>
+        <w:rPr>
+          <w:lang w:val="en-CA"/>
+        </w:rPr>
+        <w:t>chat(</w:t>
+      </w:r>
+      <w:proofErr w:type="gramEnd"/>
+      <w:r>
+        <w:rPr>
+          <w:lang w:val="en-CA"/>
+        </w:rPr>
+        <w:t>)</w:t>
+      </w:r>
+    </w:p>
+    <w:p>
+      <w:pPr>
+        <w:rPr>
+          <w:lang w:val="en-CA"/>
+        </w:rPr>
+      </w:pPr>
+    </w:p>
+    <w:p>
+      <w:pPr>
+        <w:rPr>
+          <w:u w:val="single"/>
+          <w:lang w:val="en-CA"/>
+        </w:rPr>
+      </w:pPr>
+      <w:r>
+        <w:rPr>
+          <w:u w:val="single"/>
+          <w:lang w:val="en-CA"/>
+        </w:rPr>
+        <w:t>Characters</w:t>
+      </w:r>
     </w:p>
     <w:p>
       <w:pPr>
@@ -557,6 +606,23 @@
     <w:p>
       <w:pPr>
         <w:rPr>
+          <w:u w:val="single"/>
+          <w:lang w:val="en-CA"/>
+        </w:rPr>
+      </w:pPr>
+      <w:proofErr w:type="spellStart"/>
+      <w:r>
+        <w:rPr>
+          <w:u w:val="single"/>
+          <w:lang w:val="en-CA"/>
+        </w:rPr>
+        <w:t>Enemys</w:t>
+      </w:r>
+      <w:proofErr w:type="spellEnd"/>
+    </w:p>
+    <w:p>
+      <w:pPr>
+        <w:rPr>
           <w:lang w:val="en-CA"/>
         </w:rPr>
       </w:pPr>
@@ -590,7 +656,13 @@
         <w:rPr>
           <w:lang w:val="en-CA"/>
         </w:rPr>
-        <w:t>Put that phone away.</w:t>
+        <w:t>Put that phone away</w:t>
+      </w:r>
+      <w:r>
+        <w:rPr>
+          <w:lang w:val="en-CA"/>
+        </w:rPr>
+        <w:t xml:space="preserve"> or I’ll smash your ‘ed in.</w:t>
       </w:r>
     </w:p>
     <w:p>
@@ -601,6 +673,7 @@
           <w:lang w:val="en-CA"/>
         </w:rPr>
       </w:pPr>
+      <w:proofErr w:type="spellStart"/>
       <w:r>
         <w:rPr>
           <w:i/>
@@ -609,13 +682,168 @@
         </w:rPr>
         <w:t>ChocCake</w:t>
       </w:r>
-    </w:p>
-    <w:p>
-      <w:pPr>
-        <w:rPr>
-          <w:lang w:val="en-CA"/>
-        </w:rPr>
-      </w:pPr>
+      <w:proofErr w:type="spellEnd"/>
+    </w:p>
+    <w:p>
+      <w:pPr>
+        <w:rPr>
+          <w:i/>
+          <w:iCs/>
+          <w:lang w:val="en-CA"/>
+        </w:rPr>
+      </w:pPr>
+    </w:p>
+    <w:p>
+      <w:pPr>
+        <w:rPr>
+          <w:lang w:val="en-CA"/>
+        </w:rPr>
+      </w:pPr>
+      <w:r>
+        <w:rPr>
+          <w:lang w:val="en-CA"/>
+        </w:rPr>
+        <w:t>Bob Bad</w:t>
+      </w:r>
+      <w:r>
+        <w:rPr>
+          <w:lang w:val="en-CA"/>
+        </w:rPr>
+        <w:t>m</w:t>
+      </w:r>
+      <w:r>
+        <w:rPr>
+          <w:lang w:val="en-CA"/>
+        </w:rPr>
+        <w:t>an</w:t>
+      </w:r>
+    </w:p>
+    <w:p>
+      <w:pPr>
+        <w:rPr>
+          <w:lang w:val="en-CA"/>
+        </w:rPr>
+      </w:pPr>
+      <w:r>
+        <w:rPr>
+          <w:lang w:val="en-CA"/>
+        </w:rPr>
+        <w:t>heavy drinking thug</w:t>
+      </w:r>
+    </w:p>
+    <w:p>
+      <w:pPr>
+        <w:rPr>
+          <w:lang w:val="en-CA"/>
+        </w:rPr>
+      </w:pPr>
+      <w:r>
+        <w:rPr>
+          <w:lang w:val="en-CA"/>
+        </w:rPr>
+        <w:t xml:space="preserve">Oi! </w:t>
+      </w:r>
+      <w:proofErr w:type="gramStart"/>
+      <w:r>
+        <w:rPr>
+          <w:lang w:val="en-CA"/>
+        </w:rPr>
+        <w:t>Lets</w:t>
+      </w:r>
+      <w:proofErr w:type="gramEnd"/>
+      <w:r>
+        <w:rPr>
+          <w:lang w:val="en-CA"/>
+        </w:rPr>
+        <w:t xml:space="preserve"> fight.</w:t>
+      </w:r>
+    </w:p>
+    <w:p>
+      <w:pPr>
+        <w:rPr>
+          <w:i/>
+          <w:iCs/>
+          <w:lang w:val="en-CA"/>
+        </w:rPr>
+      </w:pPr>
+      <w:proofErr w:type="spellStart"/>
+      <w:r>
+        <w:rPr>
+          <w:i/>
+          <w:iCs/>
+          <w:lang w:val="en-CA"/>
+        </w:rPr>
+        <w:t>ToyCar</w:t>
+      </w:r>
+      <w:proofErr w:type="spellEnd"/>
+    </w:p>
+    <w:p>
+      <w:pPr>
+        <w:rPr>
+          <w:lang w:val="en-CA"/>
+        </w:rPr>
+      </w:pPr>
+    </w:p>
+    <w:p>
+      <w:pPr>
+        <w:rPr>
+          <w:lang w:val="en-CA"/>
+        </w:rPr>
+      </w:pPr>
+      <w:r>
+        <w:rPr>
+          <w:lang w:val="en-CA"/>
+        </w:rPr>
+        <w:t xml:space="preserve">Donald Sugar </w:t>
+      </w:r>
+    </w:p>
+    <w:p>
+      <w:pPr>
+        <w:rPr>
+          <w:lang w:val="en-CA"/>
+        </w:rPr>
+      </w:pPr>
+      <w:r>
+        <w:rPr>
+          <w:lang w:val="en-CA"/>
+        </w:rPr>
+        <w:t>the big boss</w:t>
+      </w:r>
+    </w:p>
+    <w:p>
+      <w:pPr>
+        <w:rPr>
+          <w:lang w:val="en-CA"/>
+        </w:rPr>
+      </w:pPr>
+      <w:r>
+        <w:rPr>
+          <w:lang w:val="en-CA"/>
+        </w:rPr>
+        <w:t>Get out of here!</w:t>
+      </w:r>
+    </w:p>
+    <w:p>
+      <w:pPr>
+        <w:rPr>
+          <w:lang w:val="en-CA"/>
+        </w:rPr>
+      </w:pPr>
+    </w:p>
+    <w:p>
+      <w:pPr>
+        <w:rPr>
+          <w:u w:val="single"/>
+          <w:lang w:val="en-CA"/>
+        </w:rPr>
+      </w:pPr>
+      <w:r>
+        <w:rPr>
+          <w:u w:val="single"/>
+          <w:lang w:val="en-CA"/>
+        </w:rPr>
+        <w:t>Friends</w:t>
+      </w:r>
     </w:p>
     <w:p>
       <w:pPr>
@@ -640,13 +868,7 @@
         <w:rPr>
           <w:lang w:val="en-CA"/>
         </w:rPr>
-        <w:t xml:space="preserve">nice guy with dirt under his </w:t>
-      </w:r>
-      <w:r>
-        <w:rPr>
-          <w:lang w:val="en-CA"/>
-        </w:rPr>
-        <w:t>fingernails</w:t>
+        <w:t>nice guy with dirt under his fingernails</w:t>
       </w:r>
     </w:p>
     <w:p>
@@ -668,6 +890,86 @@
           <w:lang w:val="en-CA"/>
         </w:rPr>
       </w:pPr>
+      <w:r>
+        <w:rPr>
+          <w:lang w:val="en-CA"/>
+        </w:rPr>
+        <w:t>Strength 6</w:t>
+      </w:r>
+    </w:p>
+    <w:p>
+      <w:pPr>
+        <w:rPr>
+          <w:lang w:val="en-CA"/>
+        </w:rPr>
+      </w:pPr>
+    </w:p>
+    <w:p>
+      <w:pPr>
+        <w:rPr>
+          <w:lang w:val="en-CA"/>
+        </w:rPr>
+      </w:pPr>
+      <w:r>
+        <w:rPr>
+          <w:lang w:val="en-CA"/>
+        </w:rPr>
+        <w:lastRenderedPageBreak/>
+        <w:t>Prince Eddy</w:t>
+      </w:r>
+    </w:p>
+    <w:p>
+      <w:pPr>
+        <w:rPr>
+          <w:lang w:val="en-CA"/>
+        </w:rPr>
+      </w:pPr>
+      <w:r>
+        <w:rPr>
+          <w:lang w:val="en-CA"/>
+        </w:rPr>
+        <w:t>clearly as high as a kit</w:t>
+      </w:r>
+    </w:p>
+    <w:p>
+      <w:pPr>
+        <w:rPr>
+          <w:lang w:val="en-CA"/>
+        </w:rPr>
+      </w:pPr>
+      <w:r>
+        <w:rPr>
+          <w:lang w:val="en-CA"/>
+        </w:rPr>
+        <w:t xml:space="preserve">Hey bro. </w:t>
+      </w:r>
+      <w:proofErr w:type="gramStart"/>
+      <w:r>
+        <w:rPr>
+          <w:lang w:val="en-CA"/>
+        </w:rPr>
+        <w:t>I’d</w:t>
+      </w:r>
+      <w:proofErr w:type="gramEnd"/>
+      <w:r>
+        <w:rPr>
+          <w:lang w:val="en-CA"/>
+        </w:rPr>
+        <w:t xml:space="preserve"> love a pint.</w:t>
+      </w:r>
+    </w:p>
+    <w:p>
+      <w:pPr>
+        <w:rPr>
+          <w:lang w:val="en-CA"/>
+        </w:rPr>
+      </w:pPr>
+      <w:r>
+        <w:rPr>
+          <w:lang w:val="en-CA"/>
+        </w:rPr>
+        <w:t xml:space="preserve">Strength 2 </w:t>
+      </w:r>
     </w:p>
     <w:p>
       <w:pPr>
@@ -703,32 +1005,63 @@
           <w:lang w:val="en-CA"/>
         </w:rPr>
       </w:pPr>
-      <w:r>
-        <w:rPr>
-          <w:lang w:val="en-CA"/>
-        </w:rPr>
-        <w:t xml:space="preserve">describe() </w:t>
-      </w:r>
-    </w:p>
-    <w:p>
-      <w:pPr>
-        <w:rPr>
-          <w:lang w:val="en-CA"/>
-        </w:rPr>
-      </w:pPr>
-      <w:r>
-        <w:rPr>
-          <w:lang w:val="en-CA"/>
-        </w:rPr>
-        <w:t>The [name] is on the [position] it looks [description] .</w:t>
-      </w:r>
-    </w:p>
-    <w:p>
-      <w:pPr>
-        <w:rPr>
-          <w:lang w:val="en-CA"/>
-        </w:rPr>
-      </w:pPr>
+      <w:proofErr w:type="gramStart"/>
+      <w:r>
+        <w:rPr>
+          <w:lang w:val="en-CA"/>
+        </w:rPr>
+        <w:t>describe(</w:t>
+      </w:r>
+      <w:proofErr w:type="gramEnd"/>
+      <w:r>
+        <w:rPr>
+          <w:lang w:val="en-CA"/>
+        </w:rPr>
+        <w:t xml:space="preserve">) </w:t>
+      </w:r>
+    </w:p>
+    <w:p>
+      <w:pPr>
+        <w:rPr>
+          <w:lang w:val="en-CA"/>
+        </w:rPr>
+      </w:pPr>
+      <w:r>
+        <w:rPr>
+          <w:lang w:val="en-CA"/>
+        </w:rPr>
+        <w:t>The [name] is on the [position] it looks [description</w:t>
+      </w:r>
+      <w:proofErr w:type="gramStart"/>
+      <w:r>
+        <w:rPr>
+          <w:lang w:val="en-CA"/>
+        </w:rPr>
+        <w:t>] .</w:t>
+      </w:r>
+      <w:proofErr w:type="gramEnd"/>
+    </w:p>
+    <w:p>
+      <w:pPr>
+        <w:rPr>
+          <w:lang w:val="en-CA"/>
+        </w:rPr>
+      </w:pPr>
+    </w:p>
+    <w:p>
+      <w:pPr>
+        <w:rPr>
+          <w:u w:val="single"/>
+          <w:lang w:val="en-CA"/>
+        </w:rPr>
+      </w:pPr>
+      <w:r>
+        <w:rPr>
+          <w:u w:val="single"/>
+          <w:lang w:val="en-CA"/>
+        </w:rPr>
+        <w:t>Items</w:t>
+      </w:r>
     </w:p>
     <w:p>
       <w:pPr>
@@ -749,13 +1082,48 @@
           <w:lang w:val="en-CA"/>
         </w:rPr>
       </w:pPr>
-    </w:p>
-    <w:p>
-      <w:pPr>
-        <w:rPr>
-          <w:lang w:val="en-CA"/>
-        </w:rPr>
-      </w:pPr>
+      <w:proofErr w:type="gramStart"/>
+      <w:r>
+        <w:rPr>
+          <w:lang w:val="en-CA"/>
+        </w:rPr>
+        <w:t>very old</w:t>
+      </w:r>
+      <w:proofErr w:type="gramEnd"/>
+      <w:r>
+        <w:rPr>
+          <w:lang w:val="en-CA"/>
+        </w:rPr>
+        <w:t xml:space="preserve"> but still functional Nokia 3210. To call for help use the command &lt;</w:t>
+      </w:r>
+      <w:proofErr w:type="spellStart"/>
+      <w:r>
+        <w:rPr>
+          <w:lang w:val="en-CA"/>
+        </w:rPr>
+        <w:t>i</w:t>
+      </w:r>
+      <w:proofErr w:type="spellEnd"/>
+      <w:r>
+        <w:rPr>
+          <w:lang w:val="en-CA"/>
+        </w:rPr>
+        <w:t>&gt;call&lt;/</w:t>
+      </w:r>
+      <w:proofErr w:type="spellStart"/>
+      <w:r>
+        <w:rPr>
+          <w:lang w:val="en-CA"/>
+        </w:rPr>
+        <w:t>i</w:t>
+      </w:r>
+      <w:proofErr w:type="spellEnd"/>
+      <w:r>
+        <w:rPr>
+          <w:lang w:val="en-CA"/>
+        </w:rPr>
+        <w:t>&gt;</w:t>
+      </w:r>
     </w:p>
     <w:p>
       <w:pPr>
@@ -776,94 +1144,88 @@
           <w:lang w:val="en-CA"/>
         </w:rPr>
       </w:pPr>
-    </w:p>
-    <w:p>
-      <w:pPr>
-        <w:rPr>
-          <w:lang w:val="en-CA"/>
-        </w:rPr>
-      </w:pPr>
-    </w:p>
-    <w:p>
-      <w:pPr>
-        <w:rPr>
-          <w:lang w:val="en-CA"/>
-        </w:rPr>
-      </w:pPr>
-      <w:r>
-        <w:rPr>
-          <w:lang w:val="en-CA"/>
-        </w:rPr>
-        <w:t>Atm</w:t>
-      </w:r>
-    </w:p>
-    <w:p>
-      <w:pPr>
-        <w:rPr>
-          <w:lang w:val="en-CA"/>
-        </w:rPr>
-      </w:pPr>
-    </w:p>
-    <w:p>
-      <w:pPr>
-        <w:rPr>
-          <w:lang w:val="en-CA"/>
-        </w:rPr>
-      </w:pPr>
-    </w:p>
-    <w:p>
-      <w:pPr>
-        <w:rPr>
-          <w:lang w:val="en-CA"/>
-        </w:rPr>
-      </w:pPr>
-      <w:r>
-        <w:rPr>
-          <w:lang w:val="en-CA"/>
-        </w:rPr>
-        <w:t>Tenner</w:t>
-      </w:r>
-    </w:p>
-    <w:p>
-      <w:pPr>
-        <w:rPr>
-          <w:lang w:val="en-CA"/>
-        </w:rPr>
-      </w:pPr>
-    </w:p>
-    <w:p>
-      <w:pPr>
-        <w:rPr>
-          <w:lang w:val="en-CA"/>
-        </w:rPr>
-      </w:pPr>
-    </w:p>
-    <w:p>
-      <w:pPr>
-        <w:rPr>
-          <w:lang w:val="en-CA"/>
-        </w:rPr>
-      </w:pPr>
+      <w:r>
+        <w:rPr>
+          <w:lang w:val="en-CA"/>
+        </w:rPr>
+        <w:t>dirty and half fallen apart. It contains £0.00</w:t>
+      </w:r>
+    </w:p>
+    <w:p>
+      <w:pPr>
+        <w:rPr>
+          <w:lang w:val="en-CA"/>
+        </w:rPr>
+      </w:pPr>
+      <w:proofErr w:type="spellStart"/>
       <w:r>
         <w:rPr>
           <w:lang w:val="en-CA"/>
         </w:rPr>
         <w:t>ChocCake</w:t>
       </w:r>
-    </w:p>
-    <w:p>
-      <w:pPr>
-        <w:rPr>
-          <w:lang w:val="en-CA"/>
-        </w:rPr>
-      </w:pPr>
-    </w:p>
-    <w:p>
-      <w:pPr>
-        <w:rPr>
-          <w:lang w:val="en-CA"/>
-        </w:rPr>
-      </w:pPr>
+      <w:proofErr w:type="spellEnd"/>
+    </w:p>
+    <w:p>
+      <w:pPr>
+        <w:rPr>
+          <w:lang w:val="en-CA"/>
+        </w:rPr>
+      </w:pPr>
+      <w:r>
+        <w:rPr>
+          <w:lang w:val="en-CA"/>
+        </w:rPr>
+        <w:t>rich cake made with a local breweries fruit beer</w:t>
+      </w:r>
+    </w:p>
+    <w:p>
+      <w:pPr>
+        <w:rPr>
+          <w:lang w:val="en-CA"/>
+        </w:rPr>
+      </w:pPr>
+      <w:r>
+        <w:rPr>
+          <w:lang w:val="en-CA"/>
+        </w:rPr>
+        <w:t>Toy Car</w:t>
+      </w:r>
+    </w:p>
+    <w:p>
+      <w:pPr>
+        <w:rPr>
+          <w:lang w:val="en-CA"/>
+        </w:rPr>
+      </w:pPr>
+      <w:r>
+        <w:rPr>
+          <w:lang w:val="en-CA"/>
+        </w:rPr>
+        <w:t>Little red toy car with chew marks</w:t>
+      </w:r>
+    </w:p>
+    <w:p>
+      <w:pPr>
+        <w:rPr>
+          <w:lang w:val="en-CA"/>
+        </w:rPr>
+      </w:pPr>
+    </w:p>
+    <w:p>
+      <w:pPr>
+        <w:rPr>
+          <w:u w:val="single"/>
+          <w:lang w:val="en-CA"/>
+        </w:rPr>
+      </w:pPr>
+      <w:r>
+        <w:rPr>
+          <w:u w:val="single"/>
+          <w:lang w:val="en-CA"/>
+        </w:rPr>
+        <w:t>Beer</w:t>
+      </w:r>
     </w:p>
     <w:p>
       <w:pPr>
@@ -904,6 +1266,93 @@
         </w:rPr>
         <w:t>Jaipur</w:t>
       </w:r>
+    </w:p>
+    <w:p>
+      <w:pPr>
+        <w:rPr>
+          <w:lang w:val="en-CA"/>
+        </w:rPr>
+      </w:pPr>
+    </w:p>
+    <w:p>
+      <w:pPr>
+        <w:rPr>
+          <w:lang w:val="en-CA"/>
+        </w:rPr>
+      </w:pPr>
+    </w:p>
+    <w:p>
+      <w:pPr>
+        <w:rPr>
+          <w:u w:val="single"/>
+          <w:lang w:val="en-CA"/>
+        </w:rPr>
+      </w:pPr>
+      <w:r>
+        <w:rPr>
+          <w:u w:val="single"/>
+          <w:lang w:val="en-CA"/>
+        </w:rPr>
+        <w:t>Food</w:t>
+      </w:r>
+    </w:p>
+    <w:p>
+      <w:pPr>
+        <w:rPr>
+          <w:lang w:val="en-CA"/>
+        </w:rPr>
+      </w:pPr>
+      <w:r>
+        <w:rPr>
+          <w:lang w:val="en-CA"/>
+        </w:rPr>
+        <w:t>T</w:t>
+      </w:r>
+      <w:r>
+        <w:rPr>
+          <w:lang w:val="en-CA"/>
+        </w:rPr>
+        <w:t>ragically Maple Burger</w:t>
+      </w:r>
+    </w:p>
+    <w:p>
+      <w:pPr>
+        <w:rPr>
+          <w:lang w:val="en-CA"/>
+        </w:rPr>
+      </w:pPr>
+    </w:p>
+    <w:p>
+      <w:pPr>
+        <w:rPr>
+          <w:lang w:val="en-CA"/>
+        </w:rPr>
+      </w:pPr>
+      <w:r>
+        <w:rPr>
+          <w:lang w:val="en-CA"/>
+        </w:rPr>
+        <w:t>Wham</w:t>
+      </w:r>
+      <w:r>
+        <w:rPr>
+          <w:lang w:val="en-CA"/>
+        </w:rPr>
+        <w:t xml:space="preserve"> </w:t>
+      </w:r>
+      <w:r>
+        <w:rPr>
+          <w:lang w:val="en-CA"/>
+        </w:rPr>
+        <w:t>Bar</w:t>
+      </w:r>
+    </w:p>
+    <w:p>
+      <w:pPr>
+        <w:rPr>
+          <w:lang w:val="en-CA"/>
+        </w:rPr>
+      </w:pPr>
     </w:p>
     <w:p>
       <w:pPr>
@@ -939,24 +1388,68 @@
           <w:lang w:val="en-CA"/>
         </w:rPr>
       </w:pPr>
-      <w:r>
-        <w:rPr>
-          <w:lang w:val="en-CA"/>
-        </w:rPr>
-        <w:t>didilerder didilerder didilerderder</w:t>
-      </w:r>
-    </w:p>
-    <w:p>
-      <w:pPr>
-        <w:rPr>
-          <w:lang w:val="en-CA"/>
-        </w:rPr>
-      </w:pPr>
-      <w:r>
-        <w:rPr>
-          <w:lang w:val="en-CA"/>
-        </w:rPr>
-        <w:t>Dionysus: Hello! I'm just having a pint at the Museum!</w:t>
+      <w:proofErr w:type="spellStart"/>
+      <w:r>
+        <w:rPr>
+          <w:lang w:val="en-CA"/>
+        </w:rPr>
+        <w:t>didilerder</w:t>
+      </w:r>
+      <w:proofErr w:type="spellEnd"/>
+      <w:r>
+        <w:rPr>
+          <w:lang w:val="en-CA"/>
+        </w:rPr>
+        <w:t xml:space="preserve"> </w:t>
+      </w:r>
+      <w:proofErr w:type="spellStart"/>
+      <w:r>
+        <w:rPr>
+          <w:lang w:val="en-CA"/>
+        </w:rPr>
+        <w:t>didilerder</w:t>
+      </w:r>
+      <w:proofErr w:type="spellEnd"/>
+      <w:r>
+        <w:rPr>
+          <w:lang w:val="en-CA"/>
+        </w:rPr>
+        <w:t xml:space="preserve"> </w:t>
+      </w:r>
+      <w:proofErr w:type="spellStart"/>
+      <w:r>
+        <w:rPr>
+          <w:lang w:val="en-CA"/>
+        </w:rPr>
+        <w:t>didilerderder</w:t>
+      </w:r>
+      <w:proofErr w:type="spellEnd"/>
+    </w:p>
+    <w:p>
+      <w:pPr>
+        <w:rPr>
+          <w:lang w:val="en-CA"/>
+        </w:rPr>
+      </w:pPr>
+      <w:r>
+        <w:rPr>
+          <w:lang w:val="en-CA"/>
+        </w:rPr>
+        <w:t xml:space="preserve">Dionysus: Hello! </w:t>
+      </w:r>
+      <w:proofErr w:type="gramStart"/>
+      <w:r>
+        <w:rPr>
+          <w:lang w:val="en-CA"/>
+        </w:rPr>
+        <w:t>I'm</w:t>
+      </w:r>
+      <w:proofErr w:type="gramEnd"/>
+      <w:r>
+        <w:rPr>
+          <w:lang w:val="en-CA"/>
+        </w:rPr>
+        <w:t xml:space="preserve"> just having a pint at the Museum!</w:t>
       </w:r>
     </w:p>
     <w:p>
@@ -982,20 +1475,62 @@
         <w:rPr>
           <w:lang w:val="en-CA"/>
         </w:rPr>
-        <w:t>Dionysus: Nah, it's rubbish! It's total rubbish! How are you?</w:t>
-      </w:r>
-    </w:p>
-    <w:p>
-      <w:pPr>
-        <w:rPr>
-          <w:lang w:val="en-CA"/>
-        </w:rPr>
-      </w:pPr>
-      <w:r>
-        <w:rPr>
-          <w:lang w:val="en-CA"/>
-        </w:rPr>
-        <w:t>You: I'm not sure what is going on to be honest.</w:t>
+        <w:t xml:space="preserve">Dionysus: Nah, </w:t>
+      </w:r>
+      <w:proofErr w:type="gramStart"/>
+      <w:r>
+        <w:rPr>
+          <w:lang w:val="en-CA"/>
+        </w:rPr>
+        <w:t>it's</w:t>
+      </w:r>
+      <w:proofErr w:type="gramEnd"/>
+      <w:r>
+        <w:rPr>
+          <w:lang w:val="en-CA"/>
+        </w:rPr>
+        <w:t xml:space="preserve"> rubbish! </w:t>
+      </w:r>
+      <w:proofErr w:type="gramStart"/>
+      <w:r>
+        <w:rPr>
+          <w:lang w:val="en-CA"/>
+        </w:rPr>
+        <w:t>It's</w:t>
+      </w:r>
+      <w:proofErr w:type="gramEnd"/>
+      <w:r>
+        <w:rPr>
+          <w:lang w:val="en-CA"/>
+        </w:rPr>
+        <w:t xml:space="preserve"> total rubbish! How are you?</w:t>
+      </w:r>
+    </w:p>
+    <w:p>
+      <w:pPr>
+        <w:rPr>
+          <w:lang w:val="en-CA"/>
+        </w:rPr>
+      </w:pPr>
+      <w:r>
+        <w:rPr>
+          <w:lang w:val="en-CA"/>
+        </w:rPr>
+        <w:t xml:space="preserve">You: </w:t>
+      </w:r>
+      <w:proofErr w:type="gramStart"/>
+      <w:r>
+        <w:rPr>
+          <w:lang w:val="en-CA"/>
+        </w:rPr>
+        <w:t>I'm</w:t>
+      </w:r>
+      <w:proofErr w:type="gramEnd"/>
+      <w:r>
+        <w:rPr>
+          <w:lang w:val="en-CA"/>
+        </w:rPr>
+        <w:t xml:space="preserve"> not sure what is going on to be honest.</w:t>
       </w:r>
     </w:p>
     <w:p>
@@ -1034,7 +1569,21 @@
         <w:rPr>
           <w:lang w:val="en-CA"/>
         </w:rPr>
-        <w:t>Use commands north, east, south and west to navigate between rooms.</w:t>
+        <w:t xml:space="preserve">Use commands north, east, </w:t>
+      </w:r>
+      <w:proofErr w:type="gramStart"/>
+      <w:r>
+        <w:rPr>
+          <w:lang w:val="en-CA"/>
+        </w:rPr>
+        <w:t>south</w:t>
+      </w:r>
+      <w:proofErr w:type="gramEnd"/>
+      <w:r>
+        <w:rPr>
+          <w:lang w:val="en-CA"/>
+        </w:rPr>
+        <w:t xml:space="preserve"> and west to navigate between rooms.</w:t>
       </w:r>
     </w:p>
     <w:p>
@@ -1091,32 +1640,62 @@
         <w:rPr>
           <w:lang w:val="en-CA"/>
         </w:rPr>
-        <w:t xml:space="preserve">You: OK I'll try to remember all of that. If </w:t>
-      </w:r>
-      <w:r>
-        <w:rPr>
-          <w:lang w:val="en-CA"/>
-        </w:rPr>
-        <w:t>not,</w:t>
-      </w:r>
-      <w:r>
-        <w:rPr>
-          <w:lang w:val="en-CA"/>
-        </w:rPr>
-        <w:t xml:space="preserve"> I'll give you a call.</w:t>
-      </w:r>
-    </w:p>
-    <w:p>
-      <w:pPr>
-        <w:rPr>
-          <w:lang w:val="en-CA"/>
-        </w:rPr>
-      </w:pPr>
-      <w:r>
-        <w:rPr>
-          <w:lang w:val="en-CA"/>
-        </w:rPr>
-        <w:t>Use the command hangup to end the call</w:t>
+        <w:t xml:space="preserve">You: OK </w:t>
+      </w:r>
+      <w:proofErr w:type="gramStart"/>
+      <w:r>
+        <w:rPr>
+          <w:lang w:val="en-CA"/>
+        </w:rPr>
+        <w:t>I'll</w:t>
+      </w:r>
+      <w:proofErr w:type="gramEnd"/>
+      <w:r>
+        <w:rPr>
+          <w:lang w:val="en-CA"/>
+        </w:rPr>
+        <w:t xml:space="preserve"> try to remember all of that. If not, </w:t>
+      </w:r>
+      <w:proofErr w:type="gramStart"/>
+      <w:r>
+        <w:rPr>
+          <w:lang w:val="en-CA"/>
+        </w:rPr>
+        <w:t>I'll</w:t>
+      </w:r>
+      <w:proofErr w:type="gramEnd"/>
+      <w:r>
+        <w:rPr>
+          <w:lang w:val="en-CA"/>
+        </w:rPr>
+        <w:t xml:space="preserve"> give you a call.</w:t>
+      </w:r>
+    </w:p>
+    <w:p>
+      <w:pPr>
+        <w:rPr>
+          <w:lang w:val="en-CA"/>
+        </w:rPr>
+      </w:pPr>
+      <w:r>
+        <w:rPr>
+          <w:lang w:val="en-CA"/>
+        </w:rPr>
+        <w:t xml:space="preserve">Use the command </w:t>
+      </w:r>
+      <w:proofErr w:type="spellStart"/>
+      <w:r>
+        <w:rPr>
+          <w:lang w:val="en-CA"/>
+        </w:rPr>
+        <w:t>hangup</w:t>
+      </w:r>
+      <w:proofErr w:type="spellEnd"/>
+      <w:r>
+        <w:rPr>
+          <w:lang w:val="en-CA"/>
+        </w:rPr>
+        <w:t xml:space="preserve"> to end the call</w:t>
       </w:r>
     </w:p>
     <w:p>
@@ -1157,8 +1736,44 @@
         <w:rPr>
           <w:lang w:val="en-CA"/>
         </w:rPr>
-        <w:t>Ring Ring ... Ring Ring ... Ring Ring</w:t>
-      </w:r>
+        <w:t xml:space="preserve">Ring </w:t>
+      </w:r>
+      <w:proofErr w:type="spellStart"/>
+      <w:r>
+        <w:rPr>
+          <w:lang w:val="en-CA"/>
+        </w:rPr>
+        <w:t>Ring</w:t>
+      </w:r>
+      <w:proofErr w:type="spellEnd"/>
+      <w:r>
+        <w:rPr>
+          <w:lang w:val="en-CA"/>
+        </w:rPr>
+        <w:t xml:space="preserve"> ... Ring </w:t>
+      </w:r>
+      <w:proofErr w:type="spellStart"/>
+      <w:r>
+        <w:rPr>
+          <w:lang w:val="en-CA"/>
+        </w:rPr>
+        <w:t>Ring</w:t>
+      </w:r>
+      <w:proofErr w:type="spellEnd"/>
+      <w:r>
+        <w:rPr>
+          <w:lang w:val="en-CA"/>
+        </w:rPr>
+        <w:t xml:space="preserve"> ... Ring </w:t>
+      </w:r>
+      <w:proofErr w:type="spellStart"/>
+      <w:r>
+        <w:rPr>
+          <w:lang w:val="en-CA"/>
+        </w:rPr>
+        <w:t>Ring</w:t>
+      </w:r>
+      <w:proofErr w:type="spellEnd"/>
     </w:p>
     <w:p>
       <w:pPr>
@@ -1209,7 +1824,21 @@
         <w:rPr>
           <w:lang w:val="en-CA"/>
         </w:rPr>
-        <w:t>north, east, south and west to navigate between rooms.</w:t>
+        <w:t xml:space="preserve">north, east, </w:t>
+      </w:r>
+      <w:proofErr w:type="gramStart"/>
+      <w:r>
+        <w:rPr>
+          <w:lang w:val="en-CA"/>
+        </w:rPr>
+        <w:t>south</w:t>
+      </w:r>
+      <w:proofErr w:type="gramEnd"/>
+      <w:r>
+        <w:rPr>
+          <w:lang w:val="en-CA"/>
+        </w:rPr>
+        <w:t xml:space="preserve"> and west to navigate between rooms.</w:t>
       </w:r>
     </w:p>
     <w:p>
@@ -1298,7 +1927,21 @@
         <w:rPr>
           <w:lang w:val="en-CA"/>
         </w:rPr>
-        <w:t>people will list all of the people in the room you are in. This list auto populates when you move into a new room.</w:t>
+        <w:t xml:space="preserve">people will list </w:t>
+      </w:r>
+      <w:proofErr w:type="gramStart"/>
+      <w:r>
+        <w:rPr>
+          <w:lang w:val="en-CA"/>
+        </w:rPr>
+        <w:t>all of</w:t>
+      </w:r>
+      <w:proofErr w:type="gramEnd"/>
+      <w:r>
+        <w:rPr>
+          <w:lang w:val="en-CA"/>
+        </w:rPr>
+        <w:t xml:space="preserve"> the people in the room you are in. This list auto populates when you move into a new room.</w:t>
       </w:r>
     </w:p>
     <w:p>
@@ -1336,20 +1979,48 @@
         <w:rPr>
           <w:lang w:val="en-CA"/>
         </w:rPr>
-        <w:t>You: But what's the point of it all?</w:t>
-      </w:r>
-    </w:p>
-    <w:p>
-      <w:pPr>
-        <w:rPr>
-          <w:lang w:val="en-CA"/>
-        </w:rPr>
-      </w:pPr>
-      <w:r>
-        <w:rPr>
-          <w:lang w:val="en-CA"/>
-        </w:rPr>
-        <w:t xml:space="preserve">Dionysus: Well that's a tough question but simply put you should buy your friends a few pints to increase </w:t>
+        <w:t xml:space="preserve">You: But </w:t>
+      </w:r>
+      <w:proofErr w:type="gramStart"/>
+      <w:r>
+        <w:rPr>
+          <w:lang w:val="en-CA"/>
+        </w:rPr>
+        <w:t>what's</w:t>
+      </w:r>
+      <w:proofErr w:type="gramEnd"/>
+      <w:r>
+        <w:rPr>
+          <w:lang w:val="en-CA"/>
+        </w:rPr>
+        <w:t xml:space="preserve"> the point of it all?</w:t>
+      </w:r>
+    </w:p>
+    <w:p>
+      <w:pPr>
+        <w:rPr>
+          <w:lang w:val="en-CA"/>
+        </w:rPr>
+      </w:pPr>
+      <w:r>
+        <w:rPr>
+          <w:lang w:val="en-CA"/>
+        </w:rPr>
+        <w:t xml:space="preserve">Dionysus: Well </w:t>
+      </w:r>
+      <w:proofErr w:type="gramStart"/>
+      <w:r>
+        <w:rPr>
+          <w:lang w:val="en-CA"/>
+        </w:rPr>
+        <w:t>that's</w:t>
+      </w:r>
+      <w:proofErr w:type="gramEnd"/>
+      <w:r>
+        <w:rPr>
+          <w:lang w:val="en-CA"/>
+        </w:rPr>
+        <w:t xml:space="preserve"> a tough question but simply put you should buy your friends a few pints to increase </w:t>
       </w:r>
       <w:r>
         <w:rPr>
@@ -1370,11 +2041,19 @@
           <w:lang w:val="en-CA"/>
         </w:rPr>
       </w:pPr>
-      <w:r>
-        <w:rPr>
-          <w:lang w:val="en-CA"/>
-        </w:rPr>
-        <w:t>I'm sure you'll come across someone causing some serious trouble that you must beat to win this game.</w:t>
+      <w:proofErr w:type="gramStart"/>
+      <w:r>
+        <w:rPr>
+          <w:lang w:val="en-CA"/>
+        </w:rPr>
+        <w:t>I'm</w:t>
+      </w:r>
+      <w:proofErr w:type="gramEnd"/>
+      <w:r>
+        <w:rPr>
+          <w:lang w:val="en-CA"/>
+        </w:rPr>
+        <w:t xml:space="preserve"> sure you'll come across someone causing some serious trouble that you must beat to win this game.</w:t>
       </w:r>
     </w:p>
     <w:p>
@@ -1399,20 +2078,48 @@
         <w:rPr>
           <w:lang w:val="en-CA"/>
         </w:rPr>
-        <w:t xml:space="preserve"> and make sure you don't get too hungry or have a little accident.</w:t>
-      </w:r>
-    </w:p>
-    <w:p>
-      <w:pPr>
-        <w:rPr>
-          <w:lang w:val="en-CA"/>
-        </w:rPr>
-      </w:pPr>
-      <w:r>
-        <w:rPr>
-          <w:lang w:val="en-CA"/>
-        </w:rPr>
-        <w:t>Use the command hangup to end the call.</w:t>
+        <w:t xml:space="preserve"> and make sure you </w:t>
+      </w:r>
+      <w:proofErr w:type="gramStart"/>
+      <w:r>
+        <w:rPr>
+          <w:lang w:val="en-CA"/>
+        </w:rPr>
+        <w:t>don't</w:t>
+      </w:r>
+      <w:proofErr w:type="gramEnd"/>
+      <w:r>
+        <w:rPr>
+          <w:lang w:val="en-CA"/>
+        </w:rPr>
+        <w:t xml:space="preserve"> get too hungry or have a little accident.</w:t>
+      </w:r>
+    </w:p>
+    <w:p>
+      <w:pPr>
+        <w:rPr>
+          <w:lang w:val="en-CA"/>
+        </w:rPr>
+      </w:pPr>
+      <w:r>
+        <w:rPr>
+          <w:lang w:val="en-CA"/>
+        </w:rPr>
+        <w:t xml:space="preserve">Use the command </w:t>
+      </w:r>
+      <w:proofErr w:type="spellStart"/>
+      <w:r>
+        <w:rPr>
+          <w:lang w:val="en-CA"/>
+        </w:rPr>
+        <w:t>hangup</w:t>
+      </w:r>
+      <w:proofErr w:type="spellEnd"/>
+      <w:r>
+        <w:rPr>
+          <w:lang w:val="en-CA"/>
+        </w:rPr>
+        <w:t xml:space="preserve"> to end the call.</w:t>
       </w:r>
     </w:p>
     <w:sectPr>

</xml_diff>